<commit_message>
Added sherlock and the squares problem statement
</commit_message>
<xml_diff>
--- a/Problem_statements.docx
+++ b/Problem_statements.docx
@@ -31,8 +31,6 @@
           <w:lang w:eastAsia="en-ZA"/>
         </w:rPr>
       </w:pPr>
-      <w:bookmarkStart w:id="0" w:name="_GoBack"/>
-      <w:bookmarkEnd w:id="0"/>
       <w:r>
         <w:rPr>
           <w:rFonts w:ascii="var(--font-family-text)" w:hAnsi="var(--font-family-text)"/>
@@ -1260,7 +1258,1059 @@
         <w:t> of x</w:t>
       </w:r>
     </w:p>
-    <w:p/>
+    <w:p>
+      <w:pPr>
+        <w:shd w:val="clear" w:color="auto" w:fill="FFFFFF"/>
+        <w:spacing w:line="480" w:lineRule="auto"/>
+        <w:textAlignment w:val="baseline"/>
+        <w:rPr>
+          <w:rFonts w:ascii="var(--font-family-text)" w:hAnsi="var(--font-family-text)" w:cs="Arial"/>
+          <w:color w:val="576871"/>
+          <w:sz w:val="21"/>
+          <w:szCs w:val="21"/>
+          <w:lang w:eastAsia="en-ZA"/>
+        </w:rPr>
+      </w:pPr>
+    </w:p>
+    <w:p>
+      <w:pPr>
+        <w:shd w:val="clear" w:color="auto" w:fill="FFFFFF"/>
+        <w:spacing w:line="480" w:lineRule="auto"/>
+        <w:textAlignment w:val="baseline"/>
+        <w:rPr>
+          <w:rFonts w:ascii="var(--font-family-text)" w:hAnsi="var(--font-family-text)" w:cs="Arial"/>
+          <w:color w:val="576871"/>
+          <w:sz w:val="21"/>
+          <w:szCs w:val="21"/>
+          <w:lang w:eastAsia="en-ZA"/>
+        </w:rPr>
+      </w:pPr>
+    </w:p>
+    <w:p>
+      <w:pPr>
+        <w:shd w:val="clear" w:color="auto" w:fill="FFFFFF"/>
+        <w:spacing w:line="480" w:lineRule="auto"/>
+        <w:textAlignment w:val="baseline"/>
+        <w:rPr>
+          <w:rFonts w:ascii="var(--font-family-text)" w:hAnsi="var(--font-family-text)" w:cs="Arial"/>
+          <w:color w:val="576871"/>
+          <w:sz w:val="21"/>
+          <w:szCs w:val="21"/>
+          <w:lang w:eastAsia="en-ZA"/>
+        </w:rPr>
+      </w:pPr>
+    </w:p>
+    <w:p>
+      <w:pPr>
+        <w:shd w:val="clear" w:color="auto" w:fill="FFFFFF"/>
+        <w:spacing w:line="480" w:lineRule="auto"/>
+        <w:textAlignment w:val="baseline"/>
+        <w:rPr>
+          <w:rFonts w:ascii="var(--font-family-text)" w:hAnsi="var(--font-family-text)" w:cs="Arial"/>
+          <w:color w:val="576871"/>
+          <w:sz w:val="21"/>
+          <w:szCs w:val="21"/>
+          <w:lang w:eastAsia="en-ZA"/>
+        </w:rPr>
+      </w:pPr>
+    </w:p>
+    <w:p>
+      <w:pPr>
+        <w:shd w:val="clear" w:color="auto" w:fill="FFFFFF"/>
+        <w:spacing w:line="480" w:lineRule="auto"/>
+        <w:textAlignment w:val="baseline"/>
+        <w:rPr>
+          <w:rFonts w:ascii="var(--font-family-text)" w:hAnsi="var(--font-family-text)" w:cs="Arial"/>
+          <w:color w:val="576871"/>
+          <w:sz w:val="21"/>
+          <w:szCs w:val="21"/>
+          <w:lang w:eastAsia="en-ZA"/>
+        </w:rPr>
+      </w:pPr>
+    </w:p>
+    <w:p>
+      <w:pPr>
+        <w:shd w:val="clear" w:color="auto" w:fill="FFFFFF"/>
+        <w:spacing w:line="480" w:lineRule="auto"/>
+        <w:textAlignment w:val="baseline"/>
+        <w:rPr>
+          <w:rFonts w:ascii="var(--font-family-text)" w:hAnsi="var(--font-family-text)" w:cs="Arial"/>
+          <w:color w:val="576871"/>
+          <w:sz w:val="21"/>
+          <w:szCs w:val="21"/>
+          <w:lang w:eastAsia="en-ZA"/>
+        </w:rPr>
+      </w:pPr>
+    </w:p>
+    <w:p>
+      <w:pPr>
+        <w:shd w:val="clear" w:color="auto" w:fill="FFFFFF"/>
+        <w:spacing w:line="480" w:lineRule="auto"/>
+        <w:textAlignment w:val="baseline"/>
+        <w:rPr>
+          <w:rFonts w:ascii="var(--font-family-text)" w:hAnsi="var(--font-family-text)" w:cs="Arial"/>
+          <w:color w:val="576871"/>
+          <w:sz w:val="21"/>
+          <w:szCs w:val="21"/>
+          <w:lang w:eastAsia="en-ZA"/>
+        </w:rPr>
+      </w:pPr>
+    </w:p>
+    <w:p>
+      <w:pPr>
+        <w:shd w:val="clear" w:color="auto" w:fill="FFFFFF"/>
+        <w:spacing w:line="480" w:lineRule="auto"/>
+        <w:textAlignment w:val="baseline"/>
+        <w:rPr>
+          <w:rFonts w:ascii="var(--font-family-text)" w:hAnsi="var(--font-family-text)" w:cs="Arial"/>
+          <w:color w:val="576871"/>
+          <w:sz w:val="21"/>
+          <w:szCs w:val="21"/>
+          <w:lang w:eastAsia="en-ZA"/>
+        </w:rPr>
+      </w:pPr>
+    </w:p>
+    <w:p>
+      <w:pPr>
+        <w:shd w:val="clear" w:color="auto" w:fill="FFFFFF"/>
+        <w:spacing w:line="480" w:lineRule="auto"/>
+        <w:textAlignment w:val="baseline"/>
+        <w:rPr>
+          <w:rFonts w:ascii="var(--font-family-text)" w:hAnsi="var(--font-family-text)" w:cs="Arial"/>
+          <w:color w:val="576871"/>
+          <w:sz w:val="21"/>
+          <w:szCs w:val="21"/>
+          <w:lang w:eastAsia="en-ZA"/>
+        </w:rPr>
+      </w:pPr>
+    </w:p>
+    <w:p>
+      <w:pPr>
+        <w:shd w:val="clear" w:color="auto" w:fill="FFFFFF"/>
+        <w:spacing w:line="480" w:lineRule="auto"/>
+        <w:textAlignment w:val="baseline"/>
+        <w:rPr>
+          <w:rFonts w:ascii="var(--font-family-text)" w:hAnsi="var(--font-family-text)" w:cs="Arial"/>
+          <w:color w:val="576871"/>
+          <w:sz w:val="21"/>
+          <w:szCs w:val="21"/>
+          <w:lang w:eastAsia="en-ZA"/>
+        </w:rPr>
+      </w:pPr>
+    </w:p>
+    <w:p>
+      <w:pPr>
+        <w:shd w:val="clear" w:color="auto" w:fill="FFFFFF"/>
+        <w:spacing w:line="480" w:lineRule="auto"/>
+        <w:textAlignment w:val="baseline"/>
+        <w:rPr>
+          <w:rFonts w:ascii="var(--font-family-text)" w:hAnsi="var(--font-family-text)" w:cs="Arial"/>
+          <w:color w:val="576871"/>
+          <w:sz w:val="21"/>
+          <w:szCs w:val="21"/>
+          <w:lang w:eastAsia="en-ZA"/>
+        </w:rPr>
+      </w:pPr>
+    </w:p>
+    <w:p>
+      <w:pPr>
+        <w:shd w:val="clear" w:color="auto" w:fill="FFFFFF"/>
+        <w:spacing w:line="480" w:lineRule="auto"/>
+        <w:textAlignment w:val="baseline"/>
+        <w:rPr>
+          <w:rFonts w:ascii="var(--font-family-text)" w:hAnsi="var(--font-family-text)" w:cs="Arial"/>
+          <w:color w:val="576871"/>
+          <w:sz w:val="21"/>
+          <w:szCs w:val="21"/>
+          <w:lang w:eastAsia="en-ZA"/>
+        </w:rPr>
+      </w:pPr>
+    </w:p>
+    <w:p>
+      <w:pPr>
+        <w:shd w:val="clear" w:color="auto" w:fill="FFFFFF"/>
+        <w:spacing w:line="480" w:lineRule="auto"/>
+        <w:textAlignment w:val="baseline"/>
+        <w:rPr>
+          <w:rFonts w:ascii="var(--font-family-text)" w:hAnsi="var(--font-family-text)" w:cs="Arial"/>
+          <w:color w:val="576871"/>
+          <w:sz w:val="21"/>
+          <w:szCs w:val="21"/>
+          <w:lang w:eastAsia="en-ZA"/>
+        </w:rPr>
+      </w:pPr>
+    </w:p>
+    <w:p>
+      <w:pPr>
+        <w:shd w:val="clear" w:color="auto" w:fill="FFFFFF"/>
+        <w:spacing w:line="480" w:lineRule="auto"/>
+        <w:textAlignment w:val="baseline"/>
+        <w:rPr>
+          <w:rFonts w:ascii="var(--font-family-text)" w:hAnsi="var(--font-family-text)" w:cs="Arial"/>
+          <w:color w:val="576871"/>
+          <w:sz w:val="21"/>
+          <w:szCs w:val="21"/>
+          <w:lang w:eastAsia="en-ZA"/>
+        </w:rPr>
+      </w:pPr>
+    </w:p>
+    <w:p>
+      <w:pPr>
+        <w:shd w:val="clear" w:color="auto" w:fill="FFFFFF"/>
+        <w:spacing w:line="480" w:lineRule="auto"/>
+        <w:textAlignment w:val="baseline"/>
+        <w:rPr>
+          <w:rFonts w:ascii="var(--font-family-text)" w:hAnsi="var(--font-family-text)" w:cs="Arial"/>
+          <w:color w:val="576871"/>
+          <w:sz w:val="21"/>
+          <w:szCs w:val="21"/>
+          <w:lang w:eastAsia="en-ZA"/>
+        </w:rPr>
+      </w:pPr>
+    </w:p>
+    <w:p>
+      <w:pPr>
+        <w:shd w:val="clear" w:color="auto" w:fill="FFFFFF"/>
+        <w:spacing w:line="480" w:lineRule="auto"/>
+        <w:textAlignment w:val="baseline"/>
+        <w:rPr>
+          <w:rFonts w:ascii="var(--font-family-text)" w:hAnsi="var(--font-family-text)" w:cs="Arial"/>
+          <w:color w:val="576871"/>
+          <w:sz w:val="21"/>
+          <w:szCs w:val="21"/>
+          <w:lang w:eastAsia="en-ZA"/>
+        </w:rPr>
+      </w:pPr>
+    </w:p>
+    <w:p>
+      <w:pPr>
+        <w:shd w:val="clear" w:color="auto" w:fill="FFFFFF"/>
+        <w:spacing w:line="480" w:lineRule="auto"/>
+        <w:textAlignment w:val="baseline"/>
+        <w:rPr>
+          <w:rFonts w:ascii="var(--font-family-text)" w:hAnsi="var(--font-family-text)" w:cs="Arial"/>
+          <w:color w:val="576871"/>
+          <w:sz w:val="21"/>
+          <w:szCs w:val="21"/>
+          <w:lang w:eastAsia="en-ZA"/>
+        </w:rPr>
+      </w:pPr>
+    </w:p>
+    <w:p>
+      <w:pPr>
+        <w:shd w:val="clear" w:color="auto" w:fill="FFFFFF"/>
+        <w:spacing w:line="480" w:lineRule="auto"/>
+        <w:textAlignment w:val="baseline"/>
+        <w:rPr>
+          <w:rFonts w:ascii="var(--font-family-text)" w:hAnsi="var(--font-family-text)" w:cs="Arial"/>
+          <w:color w:val="576871"/>
+          <w:sz w:val="21"/>
+          <w:szCs w:val="21"/>
+          <w:lang w:eastAsia="en-ZA"/>
+        </w:rPr>
+      </w:pPr>
+    </w:p>
+    <w:p>
+      <w:pPr>
+        <w:shd w:val="clear" w:color="auto" w:fill="FFFFFF"/>
+        <w:spacing w:line="480" w:lineRule="auto"/>
+        <w:textAlignment w:val="baseline"/>
+        <w:rPr>
+          <w:rFonts w:ascii="var(--font-family-text)" w:hAnsi="var(--font-family-text)" w:cs="Arial"/>
+          <w:color w:val="576871"/>
+          <w:sz w:val="21"/>
+          <w:szCs w:val="21"/>
+          <w:lang w:eastAsia="en-ZA"/>
+        </w:rPr>
+      </w:pPr>
+    </w:p>
+    <w:p>
+      <w:pPr>
+        <w:shd w:val="clear" w:color="auto" w:fill="FFFFFF"/>
+        <w:spacing w:line="480" w:lineRule="auto"/>
+        <w:textAlignment w:val="baseline"/>
+        <w:rPr>
+          <w:rFonts w:ascii="var(--font-family-text)" w:hAnsi="var(--font-family-text)" w:cs="Arial"/>
+          <w:color w:val="576871"/>
+          <w:sz w:val="21"/>
+          <w:szCs w:val="21"/>
+          <w:lang w:eastAsia="en-ZA"/>
+        </w:rPr>
+      </w:pPr>
+    </w:p>
+    <w:p>
+      <w:pPr>
+        <w:shd w:val="clear" w:color="auto" w:fill="FFFFFF"/>
+        <w:spacing w:line="480" w:lineRule="auto"/>
+        <w:textAlignment w:val="baseline"/>
+        <w:rPr>
+          <w:rFonts w:ascii="var(--font-family-text)" w:hAnsi="var(--font-family-text)" w:cs="Arial"/>
+          <w:color w:val="576871"/>
+          <w:sz w:val="21"/>
+          <w:szCs w:val="21"/>
+          <w:lang w:eastAsia="en-ZA"/>
+        </w:rPr>
+      </w:pPr>
+    </w:p>
+    <w:p>
+      <w:pPr>
+        <w:shd w:val="clear" w:color="auto" w:fill="FFFFFF"/>
+        <w:spacing w:line="480" w:lineRule="auto"/>
+        <w:textAlignment w:val="baseline"/>
+        <w:rPr>
+          <w:rFonts w:ascii="var(--font-family-text)" w:hAnsi="var(--font-family-text)" w:cs="Arial"/>
+          <w:color w:val="576871"/>
+          <w:sz w:val="21"/>
+          <w:szCs w:val="21"/>
+          <w:lang w:eastAsia="en-ZA"/>
+        </w:rPr>
+      </w:pPr>
+    </w:p>
+    <w:p>
+      <w:pPr>
+        <w:pStyle w:val="ListParagraph"/>
+        <w:numPr>
+          <w:ilvl w:val="0"/>
+          <w:numId w:val="31"/>
+        </w:numPr>
+        <w:textAlignment w:val="center"/>
+        <w:outlineLvl w:val="0"/>
+        <w:rPr>
+          <w:rFonts w:ascii="var(--font-family-text)" w:hAnsi="var(--font-family-text)"/>
+          <w:b/>
+          <w:bCs/>
+          <w:kern w:val="36"/>
+          <w:sz w:val="39"/>
+          <w:szCs w:val="39"/>
+          <w:lang w:eastAsia="en-ZA"/>
+        </w:rPr>
+      </w:pPr>
+      <w:r>
+        <w:rPr>
+          <w:rFonts w:ascii="var(--font-family-text)" w:hAnsi="var(--font-family-text)"/>
+          <w:b/>
+          <w:bCs/>
+          <w:kern w:val="36"/>
+          <w:sz w:val="39"/>
+          <w:szCs w:val="39"/>
+          <w:lang w:eastAsia="en-ZA"/>
+        </w:rPr>
+        <w:lastRenderedPageBreak/>
+        <w:t>Sherlock and Squares</w:t>
+      </w:r>
+    </w:p>
+    <w:p>
+      <w:pPr>
+        <w:ind w:left="360"/>
+        <w:textAlignment w:val="center"/>
+        <w:outlineLvl w:val="0"/>
+        <w:rPr>
+          <w:rFonts w:ascii="var(--font-family-text)" w:hAnsi="var(--font-family-text)"/>
+          <w:b/>
+          <w:bCs/>
+          <w:kern w:val="36"/>
+          <w:sz w:val="39"/>
+          <w:szCs w:val="39"/>
+          <w:lang w:eastAsia="en-ZA"/>
+        </w:rPr>
+      </w:pPr>
+      <w:bookmarkStart w:id="0" w:name="_GoBack"/>
+      <w:bookmarkEnd w:id="0"/>
+    </w:p>
+    <w:p>
+      <w:pPr>
+        <w:shd w:val="clear" w:color="auto" w:fill="FFFFFF"/>
+        <w:spacing w:line="480" w:lineRule="auto"/>
+        <w:textAlignment w:val="baseline"/>
+        <w:rPr>
+          <w:rFonts w:ascii="var(--font-family-text)" w:hAnsi="var(--font-family-text)" w:cs="Arial"/>
+          <w:color w:val="576871"/>
+          <w:sz w:val="21"/>
+          <w:szCs w:val="21"/>
+          <w:lang w:eastAsia="en-ZA"/>
+        </w:rPr>
+      </w:pPr>
+      <w:r>
+        <w:rPr>
+          <w:rFonts w:ascii="var(--font-family-text)" w:hAnsi="var(--font-family-text)" w:cs="Arial"/>
+          <w:color w:val="576871"/>
+          <w:sz w:val="21"/>
+          <w:szCs w:val="21"/>
+          <w:lang w:eastAsia="en-ZA"/>
+        </w:rPr>
+        <w:t xml:space="preserve">Watson likes to challenge Sherlock's math ability. He will provide a starting and </w:t>
+      </w:r>
+      <w:r>
+        <w:rPr>
+          <w:rFonts w:ascii="var(--font-family-text)" w:hAnsi="var(--font-family-text)" w:cs="Arial"/>
+          <w:color w:val="576871"/>
+          <w:sz w:val="21"/>
+          <w:szCs w:val="21"/>
+          <w:lang w:eastAsia="en-ZA"/>
+        </w:rPr>
+        <w:t xml:space="preserve">ending value describing a range </w:t>
+      </w:r>
+      <w:r>
+        <w:rPr>
+          <w:rFonts w:ascii="var(--font-family-text)" w:hAnsi="var(--font-family-text)" w:cs="Arial"/>
+          <w:color w:val="576871"/>
+          <w:sz w:val="21"/>
+          <w:szCs w:val="21"/>
+          <w:lang w:eastAsia="en-ZA"/>
+        </w:rPr>
+        <w:t>of integers. Sherlock must determine the number of </w:t>
+      </w:r>
+      <w:r>
+        <w:rPr>
+          <w:rFonts w:ascii="inherit" w:hAnsi="inherit" w:cs="Arial"/>
+          <w:i/>
+          <w:iCs/>
+          <w:color w:val="576871"/>
+          <w:sz w:val="21"/>
+          <w:szCs w:val="21"/>
+          <w:bdr w:val="none" w:sz="0" w:space="0" w:color="auto" w:frame="1"/>
+          <w:lang w:eastAsia="en-ZA"/>
+        </w:rPr>
+        <w:t>square integers</w:t>
+      </w:r>
+      <w:r>
+        <w:rPr>
+          <w:rFonts w:ascii="var(--font-family-text)" w:hAnsi="var(--font-family-text)" w:cs="Arial"/>
+          <w:color w:val="576871"/>
+          <w:sz w:val="21"/>
+          <w:szCs w:val="21"/>
+          <w:lang w:eastAsia="en-ZA"/>
+        </w:rPr>
+        <w:t> within that range, inclusive of the endpoints.</w:t>
+      </w:r>
+    </w:p>
+    <w:p>
+      <w:pPr>
+        <w:shd w:val="clear" w:color="auto" w:fill="FFFFFF"/>
+        <w:spacing w:line="480" w:lineRule="auto"/>
+        <w:textAlignment w:val="baseline"/>
+        <w:rPr>
+          <w:rFonts w:ascii="var(--font-family-text)" w:hAnsi="var(--font-family-text)" w:cs="Arial"/>
+          <w:color w:val="576871"/>
+          <w:sz w:val="21"/>
+          <w:szCs w:val="21"/>
+          <w:lang w:eastAsia="en-ZA"/>
+        </w:rPr>
+      </w:pPr>
+      <w:r>
+        <w:rPr>
+          <w:rFonts w:ascii="inherit" w:hAnsi="inherit" w:cs="Arial"/>
+          <w:b/>
+          <w:bCs/>
+          <w:color w:val="0E141E"/>
+          <w:sz w:val="21"/>
+          <w:szCs w:val="21"/>
+          <w:bdr w:val="none" w:sz="0" w:space="0" w:color="auto" w:frame="1"/>
+          <w:lang w:eastAsia="en-ZA"/>
+        </w:rPr>
+        <w:t>Note</w:t>
+      </w:r>
+      <w:r>
+        <w:rPr>
+          <w:rFonts w:ascii="var(--font-family-text)" w:hAnsi="var(--font-family-text)" w:cs="Arial"/>
+          <w:color w:val="576871"/>
+          <w:sz w:val="21"/>
+          <w:szCs w:val="21"/>
+          <w:lang w:eastAsia="en-ZA"/>
+        </w:rPr>
+        <w:t>: A square integer is an integer which is the square of an integer, e.g. .</w:t>
+      </w:r>
+    </w:p>
+    <w:p>
+      <w:pPr>
+        <w:shd w:val="clear" w:color="auto" w:fill="FFFFFF"/>
+        <w:spacing w:line="480" w:lineRule="auto"/>
+        <w:textAlignment w:val="baseline"/>
+        <w:rPr>
+          <w:rFonts w:ascii="var(--font-family-text)" w:hAnsi="var(--font-family-text)" w:cs="Arial"/>
+          <w:color w:val="576871"/>
+          <w:sz w:val="21"/>
+          <w:szCs w:val="21"/>
+          <w:lang w:eastAsia="en-ZA"/>
+        </w:rPr>
+      </w:pPr>
+      <w:r>
+        <w:rPr>
+          <w:rFonts w:ascii="inherit" w:hAnsi="inherit" w:cs="Arial"/>
+          <w:b/>
+          <w:bCs/>
+          <w:color w:val="0E141E"/>
+          <w:sz w:val="21"/>
+          <w:szCs w:val="21"/>
+          <w:bdr w:val="none" w:sz="0" w:space="0" w:color="auto" w:frame="1"/>
+          <w:lang w:eastAsia="en-ZA"/>
+        </w:rPr>
+        <w:t>Input Format</w:t>
+      </w:r>
+    </w:p>
+    <w:p>
+      <w:pPr>
+        <w:shd w:val="clear" w:color="auto" w:fill="FFFFFF"/>
+        <w:spacing w:line="480" w:lineRule="auto"/>
+        <w:textAlignment w:val="baseline"/>
+        <w:rPr>
+          <w:rFonts w:ascii="var(--font-family-text)" w:hAnsi="var(--font-family-text)" w:cs="Arial"/>
+          <w:color w:val="576871"/>
+          <w:sz w:val="21"/>
+          <w:szCs w:val="21"/>
+          <w:lang w:eastAsia="en-ZA"/>
+        </w:rPr>
+      </w:pPr>
+      <w:r>
+        <w:rPr>
+          <w:rFonts w:ascii="var(--font-family-text)" w:hAnsi="var(--font-family-text)" w:cs="Arial"/>
+          <w:color w:val="576871"/>
+          <w:sz w:val="21"/>
+          <w:szCs w:val="21"/>
+          <w:lang w:eastAsia="en-ZA"/>
+        </w:rPr>
+        <w:t>The first line contains , the number of test cases. </w:t>
+      </w:r>
+      <w:r>
+        <w:rPr>
+          <w:rFonts w:ascii="var(--font-family-text)" w:hAnsi="var(--font-family-text)" w:cs="Arial"/>
+          <w:color w:val="576871"/>
+          <w:sz w:val="21"/>
+          <w:szCs w:val="21"/>
+          <w:lang w:eastAsia="en-ZA"/>
+        </w:rPr>
+        <w:br/>
+        <w:t>Each of the next  lines contains two space-separated integers denoting  and , the starting and ending integers in the ranges.</w:t>
+      </w:r>
+    </w:p>
+    <w:p>
+      <w:pPr>
+        <w:shd w:val="clear" w:color="auto" w:fill="FFFFFF"/>
+        <w:spacing w:line="480" w:lineRule="auto"/>
+        <w:textAlignment w:val="baseline"/>
+        <w:rPr>
+          <w:rFonts w:ascii="var(--font-family-text)" w:hAnsi="var(--font-family-text)" w:cs="Arial"/>
+          <w:color w:val="576871"/>
+          <w:sz w:val="21"/>
+          <w:szCs w:val="21"/>
+          <w:lang w:eastAsia="en-ZA"/>
+        </w:rPr>
+      </w:pPr>
+      <w:r>
+        <w:rPr>
+          <w:rFonts w:ascii="inherit" w:hAnsi="inherit" w:cs="Arial"/>
+          <w:b/>
+          <w:bCs/>
+          <w:color w:val="0E141E"/>
+          <w:sz w:val="21"/>
+          <w:szCs w:val="21"/>
+          <w:bdr w:val="none" w:sz="0" w:space="0" w:color="auto" w:frame="1"/>
+          <w:lang w:eastAsia="en-ZA"/>
+        </w:rPr>
+        <w:t>Constraints</w:t>
+      </w:r>
+    </w:p>
+    <w:p>
+      <w:pPr>
+        <w:shd w:val="clear" w:color="auto" w:fill="FFFFFF"/>
+        <w:spacing w:line="480" w:lineRule="auto"/>
+        <w:textAlignment w:val="baseline"/>
+        <w:rPr>
+          <w:rFonts w:ascii="var(--font-family-text)" w:hAnsi="var(--font-family-text)" w:cs="Arial"/>
+          <w:color w:val="576871"/>
+          <w:sz w:val="21"/>
+          <w:szCs w:val="21"/>
+          <w:lang w:eastAsia="en-ZA"/>
+        </w:rPr>
+      </w:pPr>
+      <w:r>
+        <w:rPr>
+          <w:rFonts w:ascii="var(--font-family-text)" w:hAnsi="var(--font-family-text)" w:cs="Arial"/>
+          <w:color w:val="576871"/>
+          <w:sz w:val="21"/>
+          <w:szCs w:val="21"/>
+          <w:lang w:eastAsia="en-ZA"/>
+        </w:rPr>
+        <w:t> </w:t>
+      </w:r>
+      <w:r>
+        <w:rPr>
+          <w:noProof/>
+          <w:lang w:eastAsia="en-ZA"/>
+        </w:rPr>
+        <w:drawing>
+          <wp:inline distT="0" distB="0" distL="0" distR="0" wp14:anchorId="1C6D167A" wp14:editId="007AB9BE">
+            <wp:extent cx="1384300" cy="719836"/>
+            <wp:effectExtent l="0" t="0" r="6350" b="4445"/>
+            <wp:docPr id="1" name="Picture 1"/>
+            <wp:cNvGraphicFramePr>
+              <a:graphicFrameLocks xmlns:a="http://schemas.openxmlformats.org/drawingml/2006/main" noChangeAspect="1"/>
+            </wp:cNvGraphicFramePr>
+            <a:graphic xmlns:a="http://schemas.openxmlformats.org/drawingml/2006/main">
+              <a:graphicData uri="http://schemas.openxmlformats.org/drawingml/2006/picture">
+                <pic:pic xmlns:pic="http://schemas.openxmlformats.org/drawingml/2006/picture">
+                  <pic:nvPicPr>
+                    <pic:cNvPr id="1" name=""/>
+                    <pic:cNvPicPr/>
+                  </pic:nvPicPr>
+                  <pic:blipFill>
+                    <a:blip r:embed="rId8"/>
+                    <a:stretch>
+                      <a:fillRect/>
+                    </a:stretch>
+                  </pic:blipFill>
+                  <pic:spPr>
+                    <a:xfrm>
+                      <a:off x="0" y="0"/>
+                      <a:ext cx="1394215" cy="724992"/>
+                    </a:xfrm>
+                    <a:prstGeom prst="rect">
+                      <a:avLst/>
+                    </a:prstGeom>
+                  </pic:spPr>
+                </pic:pic>
+              </a:graphicData>
+            </a:graphic>
+          </wp:inline>
+        </w:drawing>
+      </w:r>
+    </w:p>
+    <w:p>
+      <w:pPr>
+        <w:shd w:val="clear" w:color="auto" w:fill="FFFFFF"/>
+        <w:spacing w:line="480" w:lineRule="auto"/>
+        <w:textAlignment w:val="baseline"/>
+        <w:rPr>
+          <w:rFonts w:ascii="var(--font-family-text)" w:hAnsi="var(--font-family-text)" w:cs="Arial"/>
+          <w:color w:val="576871"/>
+          <w:sz w:val="21"/>
+          <w:szCs w:val="21"/>
+          <w:lang w:eastAsia="en-ZA"/>
+        </w:rPr>
+      </w:pPr>
+      <w:r>
+        <w:rPr>
+          <w:rFonts w:ascii="inherit" w:hAnsi="inherit" w:cs="Arial"/>
+          <w:b/>
+          <w:bCs/>
+          <w:color w:val="0E141E"/>
+          <w:sz w:val="21"/>
+          <w:szCs w:val="21"/>
+          <w:bdr w:val="none" w:sz="0" w:space="0" w:color="auto" w:frame="1"/>
+          <w:lang w:eastAsia="en-ZA"/>
+        </w:rPr>
+        <w:t>Output Format</w:t>
+      </w:r>
+    </w:p>
+    <w:p>
+      <w:pPr>
+        <w:shd w:val="clear" w:color="auto" w:fill="FFFFFF"/>
+        <w:spacing w:before="75" w:line="480" w:lineRule="auto"/>
+        <w:textAlignment w:val="baseline"/>
+        <w:rPr>
+          <w:rFonts w:ascii="var(--font-family-text)" w:hAnsi="var(--font-family-text)" w:cs="Arial"/>
+          <w:color w:val="576871"/>
+          <w:sz w:val="21"/>
+          <w:szCs w:val="21"/>
+          <w:lang w:eastAsia="en-ZA"/>
+        </w:rPr>
+      </w:pPr>
+      <w:r>
+        <w:rPr>
+          <w:rFonts w:ascii="var(--font-family-text)" w:hAnsi="var(--font-family-text)" w:cs="Arial"/>
+          <w:color w:val="576871"/>
+          <w:sz w:val="21"/>
+          <w:szCs w:val="21"/>
+          <w:lang w:eastAsia="en-ZA"/>
+        </w:rPr>
+        <w:t>For each test case, print the number of square integers in the range on a new line.</w:t>
+      </w:r>
+    </w:p>
+    <w:p>
+      <w:pPr>
+        <w:shd w:val="clear" w:color="auto" w:fill="FFFFFF"/>
+        <w:spacing w:line="480" w:lineRule="auto"/>
+        <w:textAlignment w:val="baseline"/>
+        <w:rPr>
+          <w:rFonts w:ascii="var(--font-family-text)" w:hAnsi="var(--font-family-text)" w:cs="Arial"/>
+          <w:color w:val="576871"/>
+          <w:sz w:val="21"/>
+          <w:szCs w:val="21"/>
+          <w:lang w:eastAsia="en-ZA"/>
+        </w:rPr>
+      </w:pPr>
+      <w:r>
+        <w:rPr>
+          <w:rFonts w:ascii="inherit" w:hAnsi="inherit" w:cs="Arial"/>
+          <w:b/>
+          <w:bCs/>
+          <w:color w:val="0E141E"/>
+          <w:sz w:val="21"/>
+          <w:szCs w:val="21"/>
+          <w:bdr w:val="none" w:sz="0" w:space="0" w:color="auto" w:frame="1"/>
+          <w:lang w:eastAsia="en-ZA"/>
+        </w:rPr>
+        <w:t>Sample Input</w:t>
+      </w:r>
+    </w:p>
+    <w:p>
+      <w:pPr>
+        <w:shd w:val="clear" w:color="auto" w:fill="E7EEEF"/>
+        <w:tabs>
+          <w:tab w:val="left" w:pos="916"/>
+          <w:tab w:val="left" w:pos="1832"/>
+          <w:tab w:val="left" w:pos="2748"/>
+          <w:tab w:val="left" w:pos="3664"/>
+          <w:tab w:val="left" w:pos="4580"/>
+          <w:tab w:val="left" w:pos="5496"/>
+          <w:tab w:val="left" w:pos="6412"/>
+          <w:tab w:val="left" w:pos="7328"/>
+          <w:tab w:val="left" w:pos="8244"/>
+          <w:tab w:val="left" w:pos="9160"/>
+          <w:tab w:val="left" w:pos="10076"/>
+          <w:tab w:val="left" w:pos="10992"/>
+          <w:tab w:val="left" w:pos="11908"/>
+          <w:tab w:val="left" w:pos="12824"/>
+          <w:tab w:val="left" w:pos="13740"/>
+          <w:tab w:val="left" w:pos="14656"/>
+        </w:tabs>
+        <w:spacing w:line="300" w:lineRule="atLeast"/>
+        <w:textAlignment w:val="baseline"/>
+        <w:rPr>
+          <w:rFonts w:ascii="var(--font-family-input)" w:hAnsi="var(--font-family-input)" w:cs="Courier New"/>
+          <w:color w:val="454C5F"/>
+          <w:sz w:val="21"/>
+          <w:szCs w:val="21"/>
+          <w:bdr w:val="none" w:sz="0" w:space="0" w:color="auto" w:frame="1"/>
+          <w:lang w:eastAsia="en-ZA"/>
+        </w:rPr>
+      </w:pPr>
+      <w:r>
+        <w:rPr>
+          <w:rFonts w:ascii="var(--font-family-input)" w:hAnsi="var(--font-family-input)" w:cs="Courier New"/>
+          <w:color w:val="454C5F"/>
+          <w:sz w:val="21"/>
+          <w:szCs w:val="21"/>
+          <w:bdr w:val="none" w:sz="0" w:space="0" w:color="auto" w:frame="1"/>
+          <w:lang w:eastAsia="en-ZA"/>
+        </w:rPr>
+        <w:t>2</w:t>
+      </w:r>
+    </w:p>
+    <w:p>
+      <w:pPr>
+        <w:shd w:val="clear" w:color="auto" w:fill="E7EEEF"/>
+        <w:tabs>
+          <w:tab w:val="left" w:pos="916"/>
+          <w:tab w:val="left" w:pos="1832"/>
+          <w:tab w:val="left" w:pos="2748"/>
+          <w:tab w:val="left" w:pos="3664"/>
+          <w:tab w:val="left" w:pos="4580"/>
+          <w:tab w:val="left" w:pos="5496"/>
+          <w:tab w:val="left" w:pos="6412"/>
+          <w:tab w:val="left" w:pos="7328"/>
+          <w:tab w:val="left" w:pos="8244"/>
+          <w:tab w:val="left" w:pos="9160"/>
+          <w:tab w:val="left" w:pos="10076"/>
+          <w:tab w:val="left" w:pos="10992"/>
+          <w:tab w:val="left" w:pos="11908"/>
+          <w:tab w:val="left" w:pos="12824"/>
+          <w:tab w:val="left" w:pos="13740"/>
+          <w:tab w:val="left" w:pos="14656"/>
+        </w:tabs>
+        <w:spacing w:line="300" w:lineRule="atLeast"/>
+        <w:textAlignment w:val="baseline"/>
+        <w:rPr>
+          <w:rFonts w:ascii="var(--font-family-input)" w:hAnsi="var(--font-family-input)" w:cs="Courier New"/>
+          <w:color w:val="454C5F"/>
+          <w:sz w:val="21"/>
+          <w:szCs w:val="21"/>
+          <w:bdr w:val="none" w:sz="0" w:space="0" w:color="auto" w:frame="1"/>
+          <w:lang w:eastAsia="en-ZA"/>
+        </w:rPr>
+      </w:pPr>
+      <w:r>
+        <w:rPr>
+          <w:rFonts w:ascii="var(--font-family-input)" w:hAnsi="var(--font-family-input)" w:cs="Courier New"/>
+          <w:color w:val="454C5F"/>
+          <w:sz w:val="21"/>
+          <w:szCs w:val="21"/>
+          <w:bdr w:val="none" w:sz="0" w:space="0" w:color="auto" w:frame="1"/>
+          <w:lang w:eastAsia="en-ZA"/>
+        </w:rPr>
+        <w:t>3 9</w:t>
+      </w:r>
+    </w:p>
+    <w:p>
+      <w:pPr>
+        <w:shd w:val="clear" w:color="auto" w:fill="E7EEEF"/>
+        <w:tabs>
+          <w:tab w:val="left" w:pos="916"/>
+          <w:tab w:val="left" w:pos="1832"/>
+          <w:tab w:val="left" w:pos="2748"/>
+          <w:tab w:val="left" w:pos="3664"/>
+          <w:tab w:val="left" w:pos="4580"/>
+          <w:tab w:val="left" w:pos="5496"/>
+          <w:tab w:val="left" w:pos="6412"/>
+          <w:tab w:val="left" w:pos="7328"/>
+          <w:tab w:val="left" w:pos="8244"/>
+          <w:tab w:val="left" w:pos="9160"/>
+          <w:tab w:val="left" w:pos="10076"/>
+          <w:tab w:val="left" w:pos="10992"/>
+          <w:tab w:val="left" w:pos="11908"/>
+          <w:tab w:val="left" w:pos="12824"/>
+          <w:tab w:val="left" w:pos="13740"/>
+          <w:tab w:val="left" w:pos="14656"/>
+        </w:tabs>
+        <w:spacing w:line="300" w:lineRule="atLeast"/>
+        <w:textAlignment w:val="baseline"/>
+        <w:rPr>
+          <w:rFonts w:ascii="var(--font-family-input)" w:hAnsi="var(--font-family-input)" w:cs="Courier New"/>
+          <w:color w:val="454C5F"/>
+          <w:sz w:val="21"/>
+          <w:szCs w:val="21"/>
+          <w:bdr w:val="none" w:sz="0" w:space="0" w:color="auto" w:frame="1"/>
+          <w:lang w:eastAsia="en-ZA"/>
+        </w:rPr>
+      </w:pPr>
+      <w:r>
+        <w:rPr>
+          <w:rFonts w:ascii="var(--font-family-input)" w:hAnsi="var(--font-family-input)" w:cs="Courier New"/>
+          <w:color w:val="454C5F"/>
+          <w:sz w:val="21"/>
+          <w:szCs w:val="21"/>
+          <w:bdr w:val="none" w:sz="0" w:space="0" w:color="auto" w:frame="1"/>
+          <w:lang w:eastAsia="en-ZA"/>
+        </w:rPr>
+        <w:t>17 24</w:t>
+      </w:r>
+    </w:p>
+    <w:p>
+      <w:pPr>
+        <w:shd w:val="clear" w:color="auto" w:fill="FFFFFF"/>
+        <w:spacing w:line="480" w:lineRule="auto"/>
+        <w:textAlignment w:val="baseline"/>
+        <w:rPr>
+          <w:rFonts w:ascii="var(--font-family-text)" w:hAnsi="var(--font-family-text)" w:cs="Arial"/>
+          <w:color w:val="576871"/>
+          <w:sz w:val="21"/>
+          <w:szCs w:val="21"/>
+          <w:lang w:eastAsia="en-ZA"/>
+        </w:rPr>
+      </w:pPr>
+      <w:r>
+        <w:rPr>
+          <w:rFonts w:ascii="inherit" w:hAnsi="inherit" w:cs="Arial"/>
+          <w:b/>
+          <w:bCs/>
+          <w:color w:val="0E141E"/>
+          <w:sz w:val="21"/>
+          <w:szCs w:val="21"/>
+          <w:bdr w:val="none" w:sz="0" w:space="0" w:color="auto" w:frame="1"/>
+          <w:lang w:eastAsia="en-ZA"/>
+        </w:rPr>
+        <w:t>Sample Output</w:t>
+      </w:r>
+    </w:p>
+    <w:p>
+      <w:pPr>
+        <w:shd w:val="clear" w:color="auto" w:fill="E7EEEF"/>
+        <w:tabs>
+          <w:tab w:val="left" w:pos="916"/>
+          <w:tab w:val="left" w:pos="1832"/>
+          <w:tab w:val="left" w:pos="2748"/>
+          <w:tab w:val="left" w:pos="3664"/>
+          <w:tab w:val="left" w:pos="4580"/>
+          <w:tab w:val="left" w:pos="5496"/>
+          <w:tab w:val="left" w:pos="6412"/>
+          <w:tab w:val="left" w:pos="7328"/>
+          <w:tab w:val="left" w:pos="8244"/>
+          <w:tab w:val="left" w:pos="9160"/>
+          <w:tab w:val="left" w:pos="10076"/>
+          <w:tab w:val="left" w:pos="10992"/>
+          <w:tab w:val="left" w:pos="11908"/>
+          <w:tab w:val="left" w:pos="12824"/>
+          <w:tab w:val="left" w:pos="13740"/>
+          <w:tab w:val="left" w:pos="14656"/>
+        </w:tabs>
+        <w:spacing w:line="300" w:lineRule="atLeast"/>
+        <w:textAlignment w:val="baseline"/>
+        <w:rPr>
+          <w:rFonts w:ascii="var(--font-family-input)" w:hAnsi="var(--font-family-input)" w:cs="Courier New"/>
+          <w:color w:val="454C5F"/>
+          <w:sz w:val="21"/>
+          <w:szCs w:val="21"/>
+          <w:bdr w:val="none" w:sz="0" w:space="0" w:color="auto" w:frame="1"/>
+          <w:lang w:eastAsia="en-ZA"/>
+        </w:rPr>
+      </w:pPr>
+      <w:r>
+        <w:rPr>
+          <w:rFonts w:ascii="var(--font-family-input)" w:hAnsi="var(--font-family-input)" w:cs="Courier New"/>
+          <w:color w:val="454C5F"/>
+          <w:sz w:val="21"/>
+          <w:szCs w:val="21"/>
+          <w:bdr w:val="none" w:sz="0" w:space="0" w:color="auto" w:frame="1"/>
+          <w:lang w:eastAsia="en-ZA"/>
+        </w:rPr>
+        <w:t>2</w:t>
+      </w:r>
+    </w:p>
+    <w:p>
+      <w:pPr>
+        <w:shd w:val="clear" w:color="auto" w:fill="E7EEEF"/>
+        <w:tabs>
+          <w:tab w:val="left" w:pos="916"/>
+          <w:tab w:val="left" w:pos="1832"/>
+          <w:tab w:val="left" w:pos="2748"/>
+          <w:tab w:val="left" w:pos="3664"/>
+          <w:tab w:val="left" w:pos="4580"/>
+          <w:tab w:val="left" w:pos="5496"/>
+          <w:tab w:val="left" w:pos="6412"/>
+          <w:tab w:val="left" w:pos="7328"/>
+          <w:tab w:val="left" w:pos="8244"/>
+          <w:tab w:val="left" w:pos="9160"/>
+          <w:tab w:val="left" w:pos="10076"/>
+          <w:tab w:val="left" w:pos="10992"/>
+          <w:tab w:val="left" w:pos="11908"/>
+          <w:tab w:val="left" w:pos="12824"/>
+          <w:tab w:val="left" w:pos="13740"/>
+          <w:tab w:val="left" w:pos="14656"/>
+        </w:tabs>
+        <w:spacing w:line="300" w:lineRule="atLeast"/>
+        <w:textAlignment w:val="baseline"/>
+        <w:rPr>
+          <w:rFonts w:ascii="var(--font-family-input)" w:hAnsi="var(--font-family-input)" w:cs="Courier New"/>
+          <w:color w:val="454C5F"/>
+          <w:sz w:val="21"/>
+          <w:szCs w:val="21"/>
+          <w:bdr w:val="none" w:sz="0" w:space="0" w:color="auto" w:frame="1"/>
+          <w:lang w:eastAsia="en-ZA"/>
+        </w:rPr>
+      </w:pPr>
+      <w:r>
+        <w:rPr>
+          <w:rFonts w:ascii="var(--font-family-input)" w:hAnsi="var(--font-family-input)" w:cs="Courier New"/>
+          <w:color w:val="454C5F"/>
+          <w:sz w:val="21"/>
+          <w:szCs w:val="21"/>
+          <w:bdr w:val="none" w:sz="0" w:space="0" w:color="auto" w:frame="1"/>
+          <w:lang w:eastAsia="en-ZA"/>
+        </w:rPr>
+        <w:t>0</w:t>
+      </w:r>
+    </w:p>
+    <w:p>
+      <w:pPr>
+        <w:shd w:val="clear" w:color="auto" w:fill="FFFFFF"/>
+        <w:spacing w:line="480" w:lineRule="auto"/>
+        <w:textAlignment w:val="baseline"/>
+        <w:rPr>
+          <w:rFonts w:ascii="var(--font-family-text)" w:hAnsi="var(--font-family-text)" w:cs="Arial"/>
+          <w:color w:val="576871"/>
+          <w:sz w:val="21"/>
+          <w:szCs w:val="21"/>
+          <w:lang w:eastAsia="en-ZA"/>
+        </w:rPr>
+      </w:pPr>
+      <w:r>
+        <w:rPr>
+          <w:rFonts w:ascii="inherit" w:hAnsi="inherit" w:cs="Arial"/>
+          <w:b/>
+          <w:bCs/>
+          <w:color w:val="0E141E"/>
+          <w:sz w:val="21"/>
+          <w:szCs w:val="21"/>
+          <w:bdr w:val="none" w:sz="0" w:space="0" w:color="auto" w:frame="1"/>
+          <w:lang w:eastAsia="en-ZA"/>
+        </w:rPr>
+        <w:t>Explanation</w:t>
+      </w:r>
+    </w:p>
+    <w:p>
+      <w:pPr>
+        <w:shd w:val="clear" w:color="auto" w:fill="FFFFFF"/>
+        <w:spacing w:line="480" w:lineRule="auto"/>
+        <w:textAlignment w:val="baseline"/>
+        <w:rPr>
+          <w:rFonts w:ascii="var(--font-family-text)" w:hAnsi="var(--font-family-text)" w:cs="Arial"/>
+          <w:color w:val="576871"/>
+          <w:sz w:val="21"/>
+          <w:szCs w:val="21"/>
+          <w:lang w:eastAsia="en-ZA"/>
+        </w:rPr>
+      </w:pPr>
+      <w:r>
+        <w:rPr>
+          <w:rFonts w:ascii="inherit" w:hAnsi="inherit" w:cs="Arial"/>
+          <w:i/>
+          <w:iCs/>
+          <w:color w:val="576871"/>
+          <w:sz w:val="21"/>
+          <w:szCs w:val="21"/>
+          <w:bdr w:val="none" w:sz="0" w:space="0" w:color="auto" w:frame="1"/>
+          <w:lang w:eastAsia="en-ZA"/>
+        </w:rPr>
+        <w:t>Test Case #00:</w:t>
+      </w:r>
+      <w:r>
+        <w:rPr>
+          <w:rFonts w:ascii="var(--font-family-text)" w:hAnsi="var(--font-family-text)" w:cs="Arial"/>
+          <w:color w:val="576871"/>
+          <w:sz w:val="21"/>
+          <w:szCs w:val="21"/>
+          <w:lang w:eastAsia="en-ZA"/>
+        </w:rPr>
+        <w:t> In range ,  and  are the two square integers. </w:t>
+      </w:r>
+      <w:r>
+        <w:rPr>
+          <w:rFonts w:ascii="var(--font-family-text)" w:hAnsi="var(--font-family-text)" w:cs="Arial"/>
+          <w:color w:val="576871"/>
+          <w:sz w:val="21"/>
+          <w:szCs w:val="21"/>
+          <w:lang w:eastAsia="en-ZA"/>
+        </w:rPr>
+        <w:br/>
+      </w:r>
+      <w:r>
+        <w:rPr>
+          <w:rFonts w:ascii="inherit" w:hAnsi="inherit" w:cs="Arial"/>
+          <w:i/>
+          <w:iCs/>
+          <w:color w:val="576871"/>
+          <w:sz w:val="21"/>
+          <w:szCs w:val="21"/>
+          <w:bdr w:val="none" w:sz="0" w:space="0" w:color="auto" w:frame="1"/>
+          <w:lang w:eastAsia="en-ZA"/>
+        </w:rPr>
+        <w:t>Test Case #01:</w:t>
+      </w:r>
+      <w:r>
+        <w:rPr>
+          <w:rFonts w:ascii="var(--font-family-text)" w:hAnsi="var(--font-family-text)" w:cs="Arial"/>
+          <w:color w:val="576871"/>
+          <w:sz w:val="21"/>
+          <w:szCs w:val="21"/>
+          <w:lang w:eastAsia="en-ZA"/>
+        </w:rPr>
+        <w:t> In range , there are no square integers.</w:t>
+      </w:r>
+    </w:p>
+    <w:p>
+      <w:pPr>
+        <w:shd w:val="clear" w:color="auto" w:fill="FFFFFF"/>
+        <w:spacing w:line="480" w:lineRule="auto"/>
+        <w:textAlignment w:val="baseline"/>
+        <w:rPr>
+          <w:rFonts w:ascii="var(--font-family-text)" w:hAnsi="var(--font-family-text)" w:cs="Arial"/>
+          <w:color w:val="576871"/>
+          <w:sz w:val="21"/>
+          <w:szCs w:val="21"/>
+          <w:lang w:eastAsia="en-ZA"/>
+        </w:rPr>
+      </w:pPr>
+    </w:p>
     <w:sectPr>
       <w:pgSz w:w="11906" w:h="16838"/>
       <w:pgMar w:top="1440" w:right="1134" w:bottom="1440" w:left="1134" w:header="567" w:footer="567" w:gutter="0"/>
@@ -2413,12 +3463,161 @@
     <w:numStyleLink w:val="BSGNumbers"/>
   </w:abstractNum>
   <w:abstractNum w:abstractNumId="18" w15:restartNumberingAfterBreak="0">
+    <w:nsid w:val="7B0A0AEB"/>
+    <w:multiLevelType w:val="multilevel"/>
+    <w:tmpl w:val="1A3E1966"/>
+    <w:lvl w:ilvl="0">
+      <w:start w:val="1"/>
+      <w:numFmt w:val="bullet"/>
+      <w:lvlText w:val=""/>
+      <w:lvlJc w:val="left"/>
+      <w:pPr>
+        <w:tabs>
+          <w:tab w:val="num" w:pos="720"/>
+        </w:tabs>
+        <w:ind w:left="720" w:hanging="360"/>
+      </w:pPr>
+      <w:rPr>
+        <w:rFonts w:ascii="Symbol" w:hAnsi="Symbol" w:hint="default"/>
+        <w:sz w:val="20"/>
+      </w:rPr>
+    </w:lvl>
+    <w:lvl w:ilvl="1" w:tentative="1">
+      <w:start w:val="1"/>
+      <w:numFmt w:val="bullet"/>
+      <w:lvlText w:val="o"/>
+      <w:lvlJc w:val="left"/>
+      <w:pPr>
+        <w:tabs>
+          <w:tab w:val="num" w:pos="1440"/>
+        </w:tabs>
+        <w:ind w:left="1440" w:hanging="360"/>
+      </w:pPr>
+      <w:rPr>
+        <w:rFonts w:ascii="Courier New" w:hAnsi="Courier New" w:hint="default"/>
+        <w:sz w:val="20"/>
+      </w:rPr>
+    </w:lvl>
+    <w:lvl w:ilvl="2" w:tentative="1">
+      <w:start w:val="1"/>
+      <w:numFmt w:val="bullet"/>
+      <w:lvlText w:val=""/>
+      <w:lvlJc w:val="left"/>
+      <w:pPr>
+        <w:tabs>
+          <w:tab w:val="num" w:pos="2160"/>
+        </w:tabs>
+        <w:ind w:left="2160" w:hanging="360"/>
+      </w:pPr>
+      <w:rPr>
+        <w:rFonts w:ascii="Wingdings" w:hAnsi="Wingdings" w:hint="default"/>
+        <w:sz w:val="20"/>
+      </w:rPr>
+    </w:lvl>
+    <w:lvl w:ilvl="3" w:tentative="1">
+      <w:start w:val="1"/>
+      <w:numFmt w:val="bullet"/>
+      <w:lvlText w:val=""/>
+      <w:lvlJc w:val="left"/>
+      <w:pPr>
+        <w:tabs>
+          <w:tab w:val="num" w:pos="2880"/>
+        </w:tabs>
+        <w:ind w:left="2880" w:hanging="360"/>
+      </w:pPr>
+      <w:rPr>
+        <w:rFonts w:ascii="Wingdings" w:hAnsi="Wingdings" w:hint="default"/>
+        <w:sz w:val="20"/>
+      </w:rPr>
+    </w:lvl>
+    <w:lvl w:ilvl="4" w:tentative="1">
+      <w:start w:val="1"/>
+      <w:numFmt w:val="bullet"/>
+      <w:lvlText w:val=""/>
+      <w:lvlJc w:val="left"/>
+      <w:pPr>
+        <w:tabs>
+          <w:tab w:val="num" w:pos="3600"/>
+        </w:tabs>
+        <w:ind w:left="3600" w:hanging="360"/>
+      </w:pPr>
+      <w:rPr>
+        <w:rFonts w:ascii="Wingdings" w:hAnsi="Wingdings" w:hint="default"/>
+        <w:sz w:val="20"/>
+      </w:rPr>
+    </w:lvl>
+    <w:lvl w:ilvl="5" w:tentative="1">
+      <w:start w:val="1"/>
+      <w:numFmt w:val="bullet"/>
+      <w:lvlText w:val=""/>
+      <w:lvlJc w:val="left"/>
+      <w:pPr>
+        <w:tabs>
+          <w:tab w:val="num" w:pos="4320"/>
+        </w:tabs>
+        <w:ind w:left="4320" w:hanging="360"/>
+      </w:pPr>
+      <w:rPr>
+        <w:rFonts w:ascii="Wingdings" w:hAnsi="Wingdings" w:hint="default"/>
+        <w:sz w:val="20"/>
+      </w:rPr>
+    </w:lvl>
+    <w:lvl w:ilvl="6" w:tentative="1">
+      <w:start w:val="1"/>
+      <w:numFmt w:val="bullet"/>
+      <w:lvlText w:val=""/>
+      <w:lvlJc w:val="left"/>
+      <w:pPr>
+        <w:tabs>
+          <w:tab w:val="num" w:pos="5040"/>
+        </w:tabs>
+        <w:ind w:left="5040" w:hanging="360"/>
+      </w:pPr>
+      <w:rPr>
+        <w:rFonts w:ascii="Wingdings" w:hAnsi="Wingdings" w:hint="default"/>
+        <w:sz w:val="20"/>
+      </w:rPr>
+    </w:lvl>
+    <w:lvl w:ilvl="7" w:tentative="1">
+      <w:start w:val="1"/>
+      <w:numFmt w:val="bullet"/>
+      <w:lvlText w:val=""/>
+      <w:lvlJc w:val="left"/>
+      <w:pPr>
+        <w:tabs>
+          <w:tab w:val="num" w:pos="5760"/>
+        </w:tabs>
+        <w:ind w:left="5760" w:hanging="360"/>
+      </w:pPr>
+      <w:rPr>
+        <w:rFonts w:ascii="Wingdings" w:hAnsi="Wingdings" w:hint="default"/>
+        <w:sz w:val="20"/>
+      </w:rPr>
+    </w:lvl>
+    <w:lvl w:ilvl="8" w:tentative="1">
+      <w:start w:val="1"/>
+      <w:numFmt w:val="bullet"/>
+      <w:lvlText w:val=""/>
+      <w:lvlJc w:val="left"/>
+      <w:pPr>
+        <w:tabs>
+          <w:tab w:val="num" w:pos="6480"/>
+        </w:tabs>
+        <w:ind w:left="6480" w:hanging="360"/>
+      </w:pPr>
+      <w:rPr>
+        <w:rFonts w:ascii="Wingdings" w:hAnsi="Wingdings" w:hint="default"/>
+        <w:sz w:val="20"/>
+      </w:rPr>
+    </w:lvl>
+  </w:abstractNum>
+  <w:abstractNum w:abstractNumId="19" w15:restartNumberingAfterBreak="0">
     <w:nsid w:val="7B512032"/>
     <w:multiLevelType w:val="multilevel"/>
     <w:tmpl w:val="0409001D"/>
     <w:numStyleLink w:val="BSGBullets"/>
   </w:abstractNum>
-  <w:abstractNum w:abstractNumId="19" w15:restartNumberingAfterBreak="0">
+  <w:abstractNum w:abstractNumId="20" w15:restartNumberingAfterBreak="0">
     <w:nsid w:val="7BD14354"/>
     <w:multiLevelType w:val="multilevel"/>
     <w:tmpl w:val="6E3C6CD2"/>
@@ -2603,13 +3802,13 @@
     <w:abstractNumId w:val="16"/>
   </w:num>
   <w:num w:numId="14">
-    <w:abstractNumId w:val="19"/>
+    <w:abstractNumId w:val="20"/>
   </w:num>
   <w:num w:numId="15">
     <w:abstractNumId w:val="16"/>
   </w:num>
   <w:num w:numId="16">
-    <w:abstractNumId w:val="19"/>
+    <w:abstractNumId w:val="20"/>
   </w:num>
   <w:num w:numId="17">
     <w:abstractNumId w:val="1"/>
@@ -2639,7 +3838,7 @@
     <w:abstractNumId w:val="2"/>
   </w:num>
   <w:num w:numId="26">
-    <w:abstractNumId w:val="18"/>
+    <w:abstractNumId w:val="19"/>
   </w:num>
   <w:num w:numId="27">
     <w:abstractNumId w:val="11"/>
@@ -2655,6 +3854,9 @@
   </w:num>
   <w:num w:numId="31">
     <w:abstractNumId w:val="12"/>
+  </w:num>
+  <w:num w:numId="32">
+    <w:abstractNumId w:val="18"/>
   </w:num>
 </w:numbering>
 </file>

</xml_diff>

<commit_message>
Add contraint for diagonal difference
</commit_message>
<xml_diff>
--- a/Problem_statements.docx
+++ b/Problem_statements.docx
@@ -456,10 +456,6 @@
     </w:p>
     <w:p>
       <w:pPr>
-        <w:numPr>
-          <w:ilvl w:val="0"/>
-          <w:numId w:val="30"/>
-        </w:numPr>
         <w:shd w:val="clear" w:color="auto" w:fill="FFFFFF"/>
         <w:spacing w:line="480" w:lineRule="auto"/>
         <w:ind w:left="300"/>
@@ -472,6 +468,49 @@
           <w:lang w:eastAsia="en-ZA"/>
         </w:rPr>
       </w:pPr>
+      <w:r>
+        <w:rPr>
+          <w:noProof/>
+          <w:lang w:eastAsia="en-ZA"/>
+        </w:rPr>
+        <w:drawing>
+          <wp:inline distT="0" distB="0" distL="0" distR="0" wp14:anchorId="7EA94027" wp14:editId="643245BD">
+            <wp:extent cx="2127250" cy="455839"/>
+            <wp:effectExtent l="0" t="0" r="6350" b="1905"/>
+            <wp:docPr id="2" name="Picture 2"/>
+            <wp:cNvGraphicFramePr>
+              <a:graphicFrameLocks xmlns:a="http://schemas.openxmlformats.org/drawingml/2006/main" noChangeAspect="1"/>
+            </wp:cNvGraphicFramePr>
+            <a:graphic xmlns:a="http://schemas.openxmlformats.org/drawingml/2006/main">
+              <a:graphicData uri="http://schemas.openxmlformats.org/drawingml/2006/picture">
+                <pic:pic xmlns:pic="http://schemas.openxmlformats.org/drawingml/2006/picture">
+                  <pic:nvPicPr>
+                    <pic:cNvPr id="1" name=""/>
+                    <pic:cNvPicPr/>
+                  </pic:nvPicPr>
+                  <pic:blipFill>
+                    <a:blip r:embed="rId7"/>
+                    <a:stretch>
+                      <a:fillRect/>
+                    </a:stretch>
+                  </pic:blipFill>
+                  <pic:spPr>
+                    <a:xfrm>
+                      <a:off x="0" y="0"/>
+                      <a:ext cx="2140318" cy="458639"/>
+                    </a:xfrm>
+                    <a:prstGeom prst="rect">
+                      <a:avLst/>
+                    </a:prstGeom>
+                  </pic:spPr>
+                </pic:pic>
+              </a:graphicData>
+            </a:graphic>
+          </wp:inline>
+        </w:drawing>
+      </w:r>
+      <w:bookmarkStart w:id="0" w:name="_GoBack"/>
+      <w:bookmarkEnd w:id="0"/>
     </w:p>
     <w:p>
       <w:pPr>
@@ -978,6 +1017,7 @@
           <w:bdr w:val="none" w:sz="0" w:space="0" w:color="auto" w:frame="1"/>
           <w:lang w:eastAsia="en-ZA"/>
         </w:rPr>
+        <w:lastRenderedPageBreak/>
         <w:t xml:space="preserve">     -12</w:t>
       </w:r>
     </w:p>
@@ -1002,7 +1042,6 @@
           <w:szCs w:val="21"/>
           <w:lang w:eastAsia="en-ZA"/>
         </w:rPr>
-        <w:lastRenderedPageBreak/>
         <w:t>Sum across the primary diagonal: 11 + 5 - 12 = 4</w:t>
       </w:r>
     </w:p>
@@ -1233,7 +1272,7 @@
         </w:rPr>
         <w:t> |x| is the </w:t>
       </w:r>
-      <w:hyperlink r:id="rId7" w:history="1">
+      <w:hyperlink r:id="rId8" w:history="1">
         <w:r>
           <w:rPr>
             <w:rFonts w:ascii="var(--font-family-text)" w:hAnsi="var(--font-family-text)" w:cs="Arial"/>
@@ -1595,7 +1634,6 @@
           <w:szCs w:val="39"/>
           <w:lang w:eastAsia="en-ZA"/>
         </w:rPr>
-        <w:lastRenderedPageBreak/>
         <w:t>Sherlock and Squares</w:t>
       </w:r>
     </w:p>
@@ -1614,8 +1652,6 @@
           <w:lang w:eastAsia="en-ZA"/>
         </w:rPr>
       </w:pPr>
-      <w:bookmarkStart w:id="0" w:name="_GoBack"/>
-      <w:bookmarkEnd w:id="0"/>
     </w:p>
     <w:p>
       <w:pPr>
@@ -1854,7 +1890,7 @@
                     <pic:cNvPicPr/>
                   </pic:nvPicPr>
                   <pic:blipFill>
-                    <a:blip r:embed="rId8"/>
+                    <a:blip r:embed="rId9"/>
                     <a:stretch>
                       <a:fillRect/>
                     </a:stretch>

</xml_diff>

<commit_message>
Change inputs for Q1 and Q3
</commit_message>
<xml_diff>
--- a/Problem_statements.docx
+++ b/Problem_statements.docx
@@ -509,8 +509,6 @@
           </wp:inline>
         </w:drawing>
       </w:r>
-      <w:bookmarkStart w:id="0" w:name="_GoBack"/>
-      <w:bookmarkEnd w:id="0"/>
     </w:p>
     <w:p>
       <w:pPr>
@@ -1783,30 +1781,6 @@
         </w:rPr>
         <w:t>Input Format</w:t>
       </w:r>
-    </w:p>
-    <w:p>
-      <w:pPr>
-        <w:shd w:val="clear" w:color="auto" w:fill="FFFFFF"/>
-        <w:spacing w:line="480" w:lineRule="auto"/>
-        <w:textAlignment w:val="baseline"/>
-        <w:rPr>
-          <w:rFonts w:ascii="var(--font-family-text)" w:hAnsi="var(--font-family-text)" w:cs="Arial"/>
-          <w:color w:val="576871"/>
-          <w:sz w:val="21"/>
-          <w:szCs w:val="21"/>
-          <w:lang w:eastAsia="en-ZA"/>
-        </w:rPr>
-      </w:pPr>
-      <w:r>
-        <w:rPr>
-          <w:rFonts w:ascii="var(--font-family-text)" w:hAnsi="var(--font-family-text)" w:cs="Arial"/>
-          <w:color w:val="576871"/>
-          <w:sz w:val="21"/>
-          <w:szCs w:val="21"/>
-          <w:lang w:eastAsia="en-ZA"/>
-        </w:rPr>
-        <w:t>The first line contains , the number of test cases. </w:t>
-      </w:r>
       <w:r>
         <w:rPr>
           <w:rFonts w:ascii="var(--font-family-text)" w:hAnsi="var(--font-family-text)" w:cs="Arial"/>
@@ -1816,7 +1790,28 @@
           <w:lang w:eastAsia="en-ZA"/>
         </w:rPr>
         <w:br/>
-        <w:t>Each of the next  lines contains two space-separated integers denoting  and , the starting and ending integers in the ranges.</w:t>
+      </w:r>
+      <w:r>
+        <w:rPr>
+          <w:rFonts w:ascii="var(--font-family-text)" w:hAnsi="var(--font-family-text)" w:cs="Arial"/>
+          <w:color w:val="576871"/>
+          <w:sz w:val="21"/>
+          <w:szCs w:val="21"/>
+          <w:lang w:eastAsia="en-ZA"/>
+        </w:rPr>
+        <w:t>T</w:t>
+      </w:r>
+      <w:bookmarkStart w:id="0" w:name="_GoBack"/>
+      <w:bookmarkEnd w:id="0"/>
+      <w:r>
+        <w:rPr>
+          <w:rFonts w:ascii="var(--font-family-text)" w:hAnsi="var(--font-family-text)" w:cs="Arial"/>
+          <w:color w:val="576871"/>
+          <w:sz w:val="21"/>
+          <w:szCs w:val="21"/>
+          <w:lang w:eastAsia="en-ZA"/>
+        </w:rPr>
+        <w:t>wo space-separated integers denoting  and , the starting and ending integers in the ranges.</w:t>
       </w:r>
     </w:p>
     <w:p>
@@ -2030,7 +2025,34 @@
           <w:bdr w:val="none" w:sz="0" w:space="0" w:color="auto" w:frame="1"/>
           <w:lang w:eastAsia="en-ZA"/>
         </w:rPr>
-        <w:t>2</w:t>
+        <w:t>17 24</w:t>
+      </w:r>
+    </w:p>
+    <w:p>
+      <w:pPr>
+        <w:shd w:val="clear" w:color="auto" w:fill="FFFFFF"/>
+        <w:spacing w:line="480" w:lineRule="auto"/>
+        <w:textAlignment w:val="baseline"/>
+        <w:rPr>
+          <w:rFonts w:ascii="var(--font-family-text)" w:hAnsi="var(--font-family-text)" w:cs="Arial"/>
+          <w:color w:val="576871"/>
+          <w:sz w:val="21"/>
+          <w:szCs w:val="21"/>
+          <w:lang w:eastAsia="en-ZA"/>
+        </w:rPr>
+      </w:pPr>
+      <w:r>
+        <w:rPr>
+          <w:rFonts w:ascii="inherit" w:hAnsi="inherit" w:cs="Arial"/>
+          <w:b/>
+          <w:bCs/>
+          <w:color w:val="0E141E"/>
+          <w:sz w:val="21"/>
+          <w:szCs w:val="21"/>
+          <w:bdr w:val="none" w:sz="0" w:space="0" w:color="auto" w:frame="1"/>
+          <w:lang w:eastAsia="en-ZA"/>
+        </w:rPr>
+        <w:t>Sample Output</w:t>
       </w:r>
     </w:p>
     <w:p>
@@ -2074,51 +2096,7 @@
           <w:bdr w:val="none" w:sz="0" w:space="0" w:color="auto" w:frame="1"/>
           <w:lang w:eastAsia="en-ZA"/>
         </w:rPr>
-        <w:t>3 9</w:t>
-      </w:r>
-    </w:p>
-    <w:p>
-      <w:pPr>
-        <w:shd w:val="clear" w:color="auto" w:fill="E7EEEF"/>
-        <w:tabs>
-          <w:tab w:val="left" w:pos="916"/>
-          <w:tab w:val="left" w:pos="1832"/>
-          <w:tab w:val="left" w:pos="2748"/>
-          <w:tab w:val="left" w:pos="3664"/>
-          <w:tab w:val="left" w:pos="4580"/>
-          <w:tab w:val="left" w:pos="5496"/>
-          <w:tab w:val="left" w:pos="6412"/>
-          <w:tab w:val="left" w:pos="7328"/>
-          <w:tab w:val="left" w:pos="8244"/>
-          <w:tab w:val="left" w:pos="9160"/>
-          <w:tab w:val="left" w:pos="10076"/>
-          <w:tab w:val="left" w:pos="10992"/>
-          <w:tab w:val="left" w:pos="11908"/>
-          <w:tab w:val="left" w:pos="12824"/>
-          <w:tab w:val="left" w:pos="13740"/>
-          <w:tab w:val="left" w:pos="14656"/>
-        </w:tabs>
-        <w:spacing w:line="300" w:lineRule="atLeast"/>
-        <w:textAlignment w:val="baseline"/>
-        <w:rPr>
-          <w:rFonts w:ascii="var(--font-family-input)" w:hAnsi="var(--font-family-input)" w:cs="Courier New"/>
-          <w:color w:val="454C5F"/>
-          <w:sz w:val="21"/>
-          <w:szCs w:val="21"/>
-          <w:bdr w:val="none" w:sz="0" w:space="0" w:color="auto" w:frame="1"/>
-          <w:lang w:eastAsia="en-ZA"/>
-        </w:rPr>
-      </w:pPr>
-      <w:r>
-        <w:rPr>
-          <w:rFonts w:ascii="var(--font-family-input)" w:hAnsi="var(--font-family-input)" w:cs="Courier New"/>
-          <w:color w:val="454C5F"/>
-          <w:sz w:val="21"/>
-          <w:szCs w:val="21"/>
-          <w:bdr w:val="none" w:sz="0" w:space="0" w:color="auto" w:frame="1"/>
-          <w:lang w:eastAsia="en-ZA"/>
-        </w:rPr>
-        <w:t>17 24</w:t>
+        <w:t>0</w:t>
       </w:r>
     </w:p>
     <w:p>
@@ -2145,159 +2123,7 @@
           <w:bdr w:val="none" w:sz="0" w:space="0" w:color="auto" w:frame="1"/>
           <w:lang w:eastAsia="en-ZA"/>
         </w:rPr>
-        <w:t>Sample Output</w:t>
-      </w:r>
-    </w:p>
-    <w:p>
-      <w:pPr>
-        <w:shd w:val="clear" w:color="auto" w:fill="E7EEEF"/>
-        <w:tabs>
-          <w:tab w:val="left" w:pos="916"/>
-          <w:tab w:val="left" w:pos="1832"/>
-          <w:tab w:val="left" w:pos="2748"/>
-          <w:tab w:val="left" w:pos="3664"/>
-          <w:tab w:val="left" w:pos="4580"/>
-          <w:tab w:val="left" w:pos="5496"/>
-          <w:tab w:val="left" w:pos="6412"/>
-          <w:tab w:val="left" w:pos="7328"/>
-          <w:tab w:val="left" w:pos="8244"/>
-          <w:tab w:val="left" w:pos="9160"/>
-          <w:tab w:val="left" w:pos="10076"/>
-          <w:tab w:val="left" w:pos="10992"/>
-          <w:tab w:val="left" w:pos="11908"/>
-          <w:tab w:val="left" w:pos="12824"/>
-          <w:tab w:val="left" w:pos="13740"/>
-          <w:tab w:val="left" w:pos="14656"/>
-        </w:tabs>
-        <w:spacing w:line="300" w:lineRule="atLeast"/>
-        <w:textAlignment w:val="baseline"/>
-        <w:rPr>
-          <w:rFonts w:ascii="var(--font-family-input)" w:hAnsi="var(--font-family-input)" w:cs="Courier New"/>
-          <w:color w:val="454C5F"/>
-          <w:sz w:val="21"/>
-          <w:szCs w:val="21"/>
-          <w:bdr w:val="none" w:sz="0" w:space="0" w:color="auto" w:frame="1"/>
-          <w:lang w:eastAsia="en-ZA"/>
-        </w:rPr>
-      </w:pPr>
-      <w:r>
-        <w:rPr>
-          <w:rFonts w:ascii="var(--font-family-input)" w:hAnsi="var(--font-family-input)" w:cs="Courier New"/>
-          <w:color w:val="454C5F"/>
-          <w:sz w:val="21"/>
-          <w:szCs w:val="21"/>
-          <w:bdr w:val="none" w:sz="0" w:space="0" w:color="auto" w:frame="1"/>
-          <w:lang w:eastAsia="en-ZA"/>
-        </w:rPr>
-        <w:t>2</w:t>
-      </w:r>
-    </w:p>
-    <w:p>
-      <w:pPr>
-        <w:shd w:val="clear" w:color="auto" w:fill="E7EEEF"/>
-        <w:tabs>
-          <w:tab w:val="left" w:pos="916"/>
-          <w:tab w:val="left" w:pos="1832"/>
-          <w:tab w:val="left" w:pos="2748"/>
-          <w:tab w:val="left" w:pos="3664"/>
-          <w:tab w:val="left" w:pos="4580"/>
-          <w:tab w:val="left" w:pos="5496"/>
-          <w:tab w:val="left" w:pos="6412"/>
-          <w:tab w:val="left" w:pos="7328"/>
-          <w:tab w:val="left" w:pos="8244"/>
-          <w:tab w:val="left" w:pos="9160"/>
-          <w:tab w:val="left" w:pos="10076"/>
-          <w:tab w:val="left" w:pos="10992"/>
-          <w:tab w:val="left" w:pos="11908"/>
-          <w:tab w:val="left" w:pos="12824"/>
-          <w:tab w:val="left" w:pos="13740"/>
-          <w:tab w:val="left" w:pos="14656"/>
-        </w:tabs>
-        <w:spacing w:line="300" w:lineRule="atLeast"/>
-        <w:textAlignment w:val="baseline"/>
-        <w:rPr>
-          <w:rFonts w:ascii="var(--font-family-input)" w:hAnsi="var(--font-family-input)" w:cs="Courier New"/>
-          <w:color w:val="454C5F"/>
-          <w:sz w:val="21"/>
-          <w:szCs w:val="21"/>
-          <w:bdr w:val="none" w:sz="0" w:space="0" w:color="auto" w:frame="1"/>
-          <w:lang w:eastAsia="en-ZA"/>
-        </w:rPr>
-      </w:pPr>
-      <w:r>
-        <w:rPr>
-          <w:rFonts w:ascii="var(--font-family-input)" w:hAnsi="var(--font-family-input)" w:cs="Courier New"/>
-          <w:color w:val="454C5F"/>
-          <w:sz w:val="21"/>
-          <w:szCs w:val="21"/>
-          <w:bdr w:val="none" w:sz="0" w:space="0" w:color="auto" w:frame="1"/>
-          <w:lang w:eastAsia="en-ZA"/>
-        </w:rPr>
-        <w:t>0</w:t>
-      </w:r>
-    </w:p>
-    <w:p>
-      <w:pPr>
-        <w:shd w:val="clear" w:color="auto" w:fill="FFFFFF"/>
-        <w:spacing w:line="480" w:lineRule="auto"/>
-        <w:textAlignment w:val="baseline"/>
-        <w:rPr>
-          <w:rFonts w:ascii="var(--font-family-text)" w:hAnsi="var(--font-family-text)" w:cs="Arial"/>
-          <w:color w:val="576871"/>
-          <w:sz w:val="21"/>
-          <w:szCs w:val="21"/>
-          <w:lang w:eastAsia="en-ZA"/>
-        </w:rPr>
-      </w:pPr>
-      <w:r>
-        <w:rPr>
-          <w:rFonts w:ascii="inherit" w:hAnsi="inherit" w:cs="Arial"/>
-          <w:b/>
-          <w:bCs/>
-          <w:color w:val="0E141E"/>
-          <w:sz w:val="21"/>
-          <w:szCs w:val="21"/>
-          <w:bdr w:val="none" w:sz="0" w:space="0" w:color="auto" w:frame="1"/>
-          <w:lang w:eastAsia="en-ZA"/>
-        </w:rPr>
         <w:t>Explanation</w:t>
-      </w:r>
-    </w:p>
-    <w:p>
-      <w:pPr>
-        <w:shd w:val="clear" w:color="auto" w:fill="FFFFFF"/>
-        <w:spacing w:line="480" w:lineRule="auto"/>
-        <w:textAlignment w:val="baseline"/>
-        <w:rPr>
-          <w:rFonts w:ascii="var(--font-family-text)" w:hAnsi="var(--font-family-text)" w:cs="Arial"/>
-          <w:color w:val="576871"/>
-          <w:sz w:val="21"/>
-          <w:szCs w:val="21"/>
-          <w:lang w:eastAsia="en-ZA"/>
-        </w:rPr>
-      </w:pPr>
-      <w:r>
-        <w:rPr>
-          <w:rFonts w:ascii="inherit" w:hAnsi="inherit" w:cs="Arial"/>
-          <w:i/>
-          <w:iCs/>
-          <w:color w:val="576871"/>
-          <w:sz w:val="21"/>
-          <w:szCs w:val="21"/>
-          <w:bdr w:val="none" w:sz="0" w:space="0" w:color="auto" w:frame="1"/>
-          <w:lang w:eastAsia="en-ZA"/>
-        </w:rPr>
-        <w:t>Test Case #00:</w:t>
-      </w:r>
-      <w:r>
-        <w:rPr>
-          <w:rFonts w:ascii="var(--font-family-text)" w:hAnsi="var(--font-family-text)" w:cs="Arial"/>
-          <w:color w:val="576871"/>
-          <w:sz w:val="21"/>
-          <w:szCs w:val="21"/>
-          <w:lang w:eastAsia="en-ZA"/>
-        </w:rPr>
-        <w:t> In range ,  and  are the two square integers. </w:t>
       </w:r>
       <w:r>
         <w:rPr>

</xml_diff>